<commit_message>
Difa => DIFA, "produkt backlogg" => "product backlog", gjennomgang av bruk av ordet "leveranse"
</commit_message>
<xml_diff>
--- a/doc/reference.docx
+++ b/doc/reference.docx
@@ -2,42 +2,42 @@
 <file path=word/document.xml><?xml version="1.0" encoding="utf-8"?>
 <w:document xmlns:wpc="http://schemas.microsoft.com/office/word/2010/wordprocessingCanvas" xmlns:mc="http://schemas.openxmlformats.org/markup-compatibility/2006" xmlns:o="urn:schemas-microsoft-com:office:office" xmlns:r="http://schemas.openxmlformats.org/officeDocument/2006/relationships" xmlns:m="http://schemas.openxmlformats.org/officeDocument/2006/math" xmlns:v="urn:schemas-microsoft-com:vml" xmlns:wp14="http://schemas.microsoft.com/office/word/2010/wordprocessingDrawing" xmlns:wp="http://schemas.openxmlformats.org/drawingml/2006/wordprocessingDrawing" xmlns:w10="urn:schemas-microsoft-com:office:word" xmlns:w="http://schemas.openxmlformats.org/wordprocessingml/2006/main" xmlns:w14="http://schemas.microsoft.com/office/word/2010/wordml" xmlns:w15="http://schemas.microsoft.com/office/word/2012/wordml" xmlns:wpg="http://schemas.microsoft.com/office/word/2010/wordprocessingGroup" xmlns:wpi="http://schemas.microsoft.com/office/word/2010/wordprocessingInk" xmlns:wne="http://schemas.microsoft.com/office/word/2006/wordml" xmlns:wps="http://schemas.microsoft.com/office/word/2010/wordprocessingShape" mc:Ignorable="w14 w15 wp14">
   <w:body>
-    <w:bookmarkStart w:id="0" w:name="_Toc447109197" w:displacedByCustomXml="next"/>
-    <w:bookmarkStart w:id="1" w:name="_Toc447113065" w:displacedByCustomXml="next"/>
-    <w:bookmarkStart w:id="2" w:name="_Toc447196809" w:displacedByCustomXml="next"/>
-    <w:bookmarkStart w:id="3" w:name="_Toc447202399" w:displacedByCustomXml="next"/>
-    <w:bookmarkStart w:id="4" w:name="_Toc447285912" w:displacedByCustomXml="next"/>
-    <w:bookmarkStart w:id="5" w:name="_Toc447634841" w:displacedByCustomXml="next"/>
-    <w:bookmarkStart w:id="6" w:name="_Toc447636269" w:displacedByCustomXml="next"/>
-    <w:bookmarkStart w:id="7" w:name="_Toc447699820" w:displacedByCustomXml="next"/>
-    <w:bookmarkStart w:id="8" w:name="_Toc447702413" w:displacedByCustomXml="next"/>
-    <w:bookmarkStart w:id="9" w:name="_Toc447714667" w:displacedByCustomXml="next"/>
-    <w:bookmarkStart w:id="10" w:name="_Toc447715235" w:displacedByCustomXml="next"/>
-    <w:bookmarkStart w:id="11" w:name="_Toc448328201" w:displacedByCustomXml="next"/>
-    <w:bookmarkStart w:id="12" w:name="_Toc448328322" w:displacedByCustomXml="next"/>
-    <w:bookmarkStart w:id="13" w:name="_Toc448483743" w:displacedByCustomXml="next"/>
-    <w:bookmarkStart w:id="14" w:name="_Toc448484850" w:displacedByCustomXml="next"/>
-    <w:bookmarkStart w:id="15" w:name="_Toc448485501" w:displacedByCustomXml="next"/>
-    <w:bookmarkStart w:id="16" w:name="_Toc448487975" w:displacedByCustomXml="next"/>
-    <w:bookmarkStart w:id="17" w:name="_Toc448496505" w:displacedByCustomXml="next"/>
-    <w:bookmarkStart w:id="18" w:name="_Toc448497265" w:displacedByCustomXml="next"/>
-    <w:bookmarkStart w:id="19" w:name="_Toc448499196" w:displacedByCustomXml="next"/>
-    <w:bookmarkStart w:id="20" w:name="_Toc448679505" w:displacedByCustomXml="next"/>
-    <w:bookmarkStart w:id="21" w:name="_Toc448695984" w:displacedByCustomXml="next"/>
-    <w:bookmarkStart w:id="22" w:name="_Toc448696145" w:displacedByCustomXml="next"/>
-    <w:bookmarkStart w:id="23" w:name="_Toc448765736" w:displacedByCustomXml="next"/>
-    <w:bookmarkStart w:id="24" w:name="_Toc448765819" w:displacedByCustomXml="next"/>
-    <w:bookmarkStart w:id="25" w:name="_Toc448765858" w:displacedByCustomXml="next"/>
-    <w:bookmarkStart w:id="26" w:name="_Toc448778899" w:displacedByCustomXml="next"/>
-    <w:bookmarkStart w:id="27" w:name="_Toc448782048" w:displacedByCustomXml="next"/>
-    <w:bookmarkStart w:id="28" w:name="_Toc448782017" w:displacedByCustomXml="next"/>
-    <w:bookmarkStart w:id="29" w:name="_Toc448823078" w:displacedByCustomXml="next"/>
-    <w:bookmarkStart w:id="30" w:name="_Toc448823241" w:displacedByCustomXml="next"/>
-    <w:bookmarkStart w:id="31" w:name="_Toc448837448" w:displacedByCustomXml="next"/>
-    <w:bookmarkStart w:id="32" w:name="_Toc448838323" w:displacedByCustomXml="next"/>
-    <w:bookmarkStart w:id="33" w:name="_Toc448840499" w:displacedByCustomXml="next"/>
-    <w:bookmarkStart w:id="34" w:name="_Toc448840580" w:displacedByCustomXml="next"/>
-    <w:bookmarkStart w:id="35" w:name="_Toc448908532" w:displacedByCustomXml="next"/>
+    <w:bookmarkStart w:id="0" w:name="_Toc448908532" w:displacedByCustomXml="next"/>
+    <w:bookmarkStart w:id="1" w:name="_Toc448840580" w:displacedByCustomXml="next"/>
+    <w:bookmarkStart w:id="2" w:name="_Toc448840499" w:displacedByCustomXml="next"/>
+    <w:bookmarkStart w:id="3" w:name="_Toc448838323" w:displacedByCustomXml="next"/>
+    <w:bookmarkStart w:id="4" w:name="_Toc448837448" w:displacedByCustomXml="next"/>
+    <w:bookmarkStart w:id="5" w:name="_Toc448823241" w:displacedByCustomXml="next"/>
+    <w:bookmarkStart w:id="6" w:name="_Toc448823078" w:displacedByCustomXml="next"/>
+    <w:bookmarkStart w:id="7" w:name="_Toc448782017" w:displacedByCustomXml="next"/>
+    <w:bookmarkStart w:id="8" w:name="_Toc448782048" w:displacedByCustomXml="next"/>
+    <w:bookmarkStart w:id="9" w:name="_Toc448778899" w:displacedByCustomXml="next"/>
+    <w:bookmarkStart w:id="10" w:name="_Toc448765858" w:displacedByCustomXml="next"/>
+    <w:bookmarkStart w:id="11" w:name="_Toc448765819" w:displacedByCustomXml="next"/>
+    <w:bookmarkStart w:id="12" w:name="_Toc448765736" w:displacedByCustomXml="next"/>
+    <w:bookmarkStart w:id="13" w:name="_Toc448696145" w:displacedByCustomXml="next"/>
+    <w:bookmarkStart w:id="14" w:name="_Toc448695984" w:displacedByCustomXml="next"/>
+    <w:bookmarkStart w:id="15" w:name="_Toc448679505" w:displacedByCustomXml="next"/>
+    <w:bookmarkStart w:id="16" w:name="_Toc448499196" w:displacedByCustomXml="next"/>
+    <w:bookmarkStart w:id="17" w:name="_Toc448497265" w:displacedByCustomXml="next"/>
+    <w:bookmarkStart w:id="18" w:name="_Toc448496505" w:displacedByCustomXml="next"/>
+    <w:bookmarkStart w:id="19" w:name="_Toc448487975" w:displacedByCustomXml="next"/>
+    <w:bookmarkStart w:id="20" w:name="_Toc448485501" w:displacedByCustomXml="next"/>
+    <w:bookmarkStart w:id="21" w:name="_Toc448484850" w:displacedByCustomXml="next"/>
+    <w:bookmarkStart w:id="22" w:name="_Toc448483743" w:displacedByCustomXml="next"/>
+    <w:bookmarkStart w:id="23" w:name="_Toc448328322" w:displacedByCustomXml="next"/>
+    <w:bookmarkStart w:id="24" w:name="_Toc448328201" w:displacedByCustomXml="next"/>
+    <w:bookmarkStart w:id="25" w:name="_Toc447715235" w:displacedByCustomXml="next"/>
+    <w:bookmarkStart w:id="26" w:name="_Toc447714667" w:displacedByCustomXml="next"/>
+    <w:bookmarkStart w:id="27" w:name="_Toc447702413" w:displacedByCustomXml="next"/>
+    <w:bookmarkStart w:id="28" w:name="_Toc447699820" w:displacedByCustomXml="next"/>
+    <w:bookmarkStart w:id="29" w:name="_Toc447636269" w:displacedByCustomXml="next"/>
+    <w:bookmarkStart w:id="30" w:name="_Toc447634841" w:displacedByCustomXml="next"/>
+    <w:bookmarkStart w:id="31" w:name="_Toc447285912" w:displacedByCustomXml="next"/>
+    <w:bookmarkStart w:id="32" w:name="_Toc447202399" w:displacedByCustomXml="next"/>
+    <w:bookmarkStart w:id="33" w:name="_Toc447196809" w:displacedByCustomXml="next"/>
+    <w:bookmarkStart w:id="34" w:name="_Toc447113065" w:displacedByCustomXml="next"/>
+    <w:bookmarkStart w:id="35" w:name="_Toc447109197" w:displacedByCustomXml="next"/>
     <w:sdt>
       <w:sdtPr>
         <w:rPr>
@@ -255,7 +255,12 @@
       <w:bookmarkEnd w:id="0"/>
       <w:r>
         <w:lastRenderedPageBreak/>
-        <w:t xml:space="preserve">Generelt om </w:t>
+        <w:t>Gen</w:t>
+      </w:r>
+      <w:bookmarkStart w:id="49" w:name="_GoBack"/>
+      <w:bookmarkEnd w:id="49"/>
+      <w:r>
+        <w:t xml:space="preserve">erelt om </w:t>
       </w:r>
       <w:bookmarkEnd w:id="36"/>
       <w:bookmarkEnd w:id="37"/>
@@ -295,8 +300,6 @@
       <w:pPr>
         <w:spacing w:after="0"/>
       </w:pPr>
-      <w:bookmarkStart w:id="49" w:name="_GoBack"/>
-      <w:bookmarkEnd w:id="49"/>
       <w:r>
         <w:t>Detaljer som ikke er beskrevet rundt hvordan forretningsregler er implementert og meldinger er utfylt vil som en hovedregel bruke FarmaPro som kilde til hvordan de fungerer. e-Resept og reseptur har mange spesialregler og det er utenfor omfanget av løsningsbeskrivelsen å detaljere alle, men leverandøren vurderer FarmaPro som et godt svar på spørsmål om spesifikke forretningsregler.</w:t>
       </w:r>
@@ -2458,10 +2461,11 @@
     <w:link w:val="Heading1Char"/>
     <w:uiPriority w:val="9"/>
     <w:qFormat/>
-    <w:rsid w:val="0015366E"/>
+    <w:rsid w:val="00565CCB"/>
     <w:pPr>
       <w:keepNext/>
       <w:keepLines/>
+      <w:pageBreakBefore/>
       <w:numPr>
         <w:numId w:val="1"/>
       </w:numPr>
@@ -2596,7 +2600,7 @@
     <w:basedOn w:val="DefaultParagraphFont"/>
     <w:link w:val="Heading1"/>
     <w:uiPriority w:val="9"/>
-    <w:rsid w:val="0015366E"/>
+    <w:rsid w:val="00565CCB"/>
     <w:rPr>
       <w:rFonts w:ascii="Century Gothic" w:eastAsiaTheme="majorEastAsia" w:hAnsi="Century Gothic" w:cstheme="majorBidi"/>
       <w:sz w:val="32"/>
@@ -4124,6 +4128,73 @@
 </file>
 
 <file path=customXml/item1.xml><?xml version="1.0" encoding="utf-8"?>
+<?mso-contentType ?>
+<spe:Receivers xmlns:spe="http://schemas.microsoft.com/sharepoint/events">
+  <Receiver>
+    <Name>Document ID Generator</Name>
+    <Synchronization>Synchronous</Synchronization>
+    <Type>10001</Type>
+    <SequenceNumber>1000</SequenceNumber>
+    <Assembly>Microsoft.Office.DocumentManagement, Version=14.0.0.0, Culture=neutral, PublicKeyToken=71e9bce111e9429c</Assembly>
+    <Class>Microsoft.Office.DocumentManagement.Internal.DocIdHandler</Class>
+    <Data/>
+    <Filter/>
+  </Receiver>
+  <Receiver>
+    <Name>Document ID Generator</Name>
+    <Synchronization>Synchronous</Synchronization>
+    <Type>10002</Type>
+    <SequenceNumber>1001</SequenceNumber>
+    <Assembly>Microsoft.Office.DocumentManagement, Version=14.0.0.0, Culture=neutral, PublicKeyToken=71e9bce111e9429c</Assembly>
+    <Class>Microsoft.Office.DocumentManagement.Internal.DocIdHandler</Class>
+    <Data/>
+    <Filter/>
+  </Receiver>
+  <Receiver>
+    <Name>Document ID Generator</Name>
+    <Synchronization>Synchronous</Synchronization>
+    <Type>10004</Type>
+    <SequenceNumber>1002</SequenceNumber>
+    <Assembly>Microsoft.Office.DocumentManagement, Version=14.0.0.0, Culture=neutral, PublicKeyToken=71e9bce111e9429c</Assembly>
+    <Class>Microsoft.Office.DocumentManagement.Internal.DocIdHandler</Class>
+    <Data/>
+    <Filter/>
+  </Receiver>
+  <Receiver>
+    <Name>Document ID Generator</Name>
+    <Synchronization>Synchronous</Synchronization>
+    <Type>10006</Type>
+    <SequenceNumber>1003</SequenceNumber>
+    <Assembly>Microsoft.Office.DocumentManagement, Version=14.0.0.0, Culture=neutral, PublicKeyToken=71e9bce111e9429c</Assembly>
+    <Class>Microsoft.Office.DocumentManagement.Internal.DocIdHandler</Class>
+    <Data/>
+    <Filter/>
+  </Receiver>
+</spe:Receivers>
+</file>
+
+<file path=customXml/item2.xml><?xml version="1.0" encoding="utf-8"?>
+<?mso-contentType ?>
+<FormTemplates xmlns="http://schemas.microsoft.com/sharepoint/v3/contenttype/forms">
+  <Display>DocumentLibraryForm</Display>
+  <Edit>DocumentLibraryForm</Edit>
+  <New>DocumentLibraryForm</New>
+</FormTemplates>
+</file>
+
+<file path=customXml/item3.xml><?xml version="1.0" encoding="utf-8"?>
+<p:properties xmlns:p="http://schemas.microsoft.com/office/2006/metadata/properties" xmlns:xsi="http://www.w3.org/2001/XMLSchema-instance" xmlns:pc="http://schemas.microsoft.com/office/infopath/2007/PartnerControls">
+  <documentManagement>
+    <_dlc_DocId xmlns="9fc110aa-26f1-4431-b63f-c219761847cb">RW7HUFDH2A32-2093272807-313</_dlc_DocId>
+    <_dlc_DocIdUrl xmlns="9fc110aa-26f1-4431-b63f-c219761847cb">
+      <Url>https://prosjektweb.steria.no/prosjekter/NAF_difa_tilbud/_layouts/15/DocIdRedir.aspx?ID=RW7HUFDH2A32-2093272807-313</Url>
+      <Description>RW7HUFDH2A32-2093272807-313</Description>
+    </_dlc_DocIdUrl>
+  </documentManagement>
+</p:properties>
+</file>
+
+<file path=customXml/item4.xml><?xml version="1.0" encoding="utf-8"?>
 <ct:contentTypeSchema xmlns:ct="http://schemas.microsoft.com/office/2006/metadata/contentType" xmlns:ma="http://schemas.microsoft.com/office/2006/metadata/properties/metaAttributes" ct:_="" ma:_="" ma:contentTypeName="Dokument" ma:contentTypeID="0x0101007075AF7D2A9DB44FA33D640154C9F5E8" ma:contentTypeVersion="0" ma:contentTypeDescription="Opprett et nytt dokument." ma:contentTypeScope="" ma:versionID="e9f1d8b4a6f134acd46779c20c839d70">
   <xsd:schema xmlns:xsd="http://www.w3.org/2001/XMLSchema" xmlns:xs="http://www.w3.org/2001/XMLSchema" xmlns:p="http://schemas.microsoft.com/office/2006/metadata/properties" xmlns:ns2="9fc110aa-26f1-4431-b63f-c219761847cb" targetNamespace="http://schemas.microsoft.com/office/2006/metadata/properties" ma:root="true" ma:fieldsID="f3ff2c4f390c3f0d8e4058ec08eefe3b" ns2:_="">
     <xsd:import namespace="9fc110aa-26f1-4431-b63f-c219761847cb"/>
@@ -4268,78 +4339,37 @@
 </ct:contentTypeSchema>
 </file>
 
-<file path=customXml/item2.xml><?xml version="1.0" encoding="utf-8"?>
-<p:properties xmlns:p="http://schemas.microsoft.com/office/2006/metadata/properties" xmlns:xsi="http://www.w3.org/2001/XMLSchema-instance" xmlns:pc="http://schemas.microsoft.com/office/infopath/2007/PartnerControls">
-  <documentManagement>
-    <_dlc_DocId xmlns="9fc110aa-26f1-4431-b63f-c219761847cb">RW7HUFDH2A32-2093272807-313</_dlc_DocId>
-    <_dlc_DocIdUrl xmlns="9fc110aa-26f1-4431-b63f-c219761847cb">
-      <Url>https://prosjektweb.steria.no/prosjekter/NAF_difa_tilbud/_layouts/15/DocIdRedir.aspx?ID=RW7HUFDH2A32-2093272807-313</Url>
-      <Description>RW7HUFDH2A32-2093272807-313</Description>
-    </_dlc_DocIdUrl>
-  </documentManagement>
-</p:properties>
-</file>
-
-<file path=customXml/item3.xml><?xml version="1.0" encoding="utf-8"?>
-<?mso-contentType ?>
-<FormTemplates xmlns="http://schemas.microsoft.com/sharepoint/v3/contenttype/forms">
-  <Display>DocumentLibraryForm</Display>
-  <Edit>DocumentLibraryForm</Edit>
-  <New>DocumentLibraryForm</New>
-</FormTemplates>
-</file>
-
-<file path=customXml/item4.xml><?xml version="1.0" encoding="utf-8"?>
-<?mso-contentType ?>
-<spe:Receivers xmlns:spe="http://schemas.microsoft.com/sharepoint/events">
-  <Receiver>
-    <Name>Document ID Generator</Name>
-    <Synchronization>Synchronous</Synchronization>
-    <Type>10001</Type>
-    <SequenceNumber>1000</SequenceNumber>
-    <Assembly>Microsoft.Office.DocumentManagement, Version=14.0.0.0, Culture=neutral, PublicKeyToken=71e9bce111e9429c</Assembly>
-    <Class>Microsoft.Office.DocumentManagement.Internal.DocIdHandler</Class>
-    <Data/>
-    <Filter/>
-  </Receiver>
-  <Receiver>
-    <Name>Document ID Generator</Name>
-    <Synchronization>Synchronous</Synchronization>
-    <Type>10002</Type>
-    <SequenceNumber>1001</SequenceNumber>
-    <Assembly>Microsoft.Office.DocumentManagement, Version=14.0.0.0, Culture=neutral, PublicKeyToken=71e9bce111e9429c</Assembly>
-    <Class>Microsoft.Office.DocumentManagement.Internal.DocIdHandler</Class>
-    <Data/>
-    <Filter/>
-  </Receiver>
-  <Receiver>
-    <Name>Document ID Generator</Name>
-    <Synchronization>Synchronous</Synchronization>
-    <Type>10004</Type>
-    <SequenceNumber>1002</SequenceNumber>
-    <Assembly>Microsoft.Office.DocumentManagement, Version=14.0.0.0, Culture=neutral, PublicKeyToken=71e9bce111e9429c</Assembly>
-    <Class>Microsoft.Office.DocumentManagement.Internal.DocIdHandler</Class>
-    <Data/>
-    <Filter/>
-  </Receiver>
-  <Receiver>
-    <Name>Document ID Generator</Name>
-    <Synchronization>Synchronous</Synchronization>
-    <Type>10006</Type>
-    <SequenceNumber>1003</SequenceNumber>
-    <Assembly>Microsoft.Office.DocumentManagement, Version=14.0.0.0, Culture=neutral, PublicKeyToken=71e9bce111e9429c</Assembly>
-    <Class>Microsoft.Office.DocumentManagement.Internal.DocIdHandler</Class>
-    <Data/>
-    <Filter/>
-  </Receiver>
-</spe:Receivers>
-</file>
-
 <file path=customXml/item5.xml><?xml version="1.0" encoding="utf-8"?>
 <b:Sources xmlns:b="http://schemas.openxmlformats.org/officeDocument/2006/bibliography" xmlns="http://schemas.openxmlformats.org/officeDocument/2006/bibliography" SelectedStyle="\APASixthEditionOfficeOnline.xsl" StyleName="APA" Version="6"/>
 </file>
 
 <file path=customXml/itemProps1.xml><?xml version="1.0" encoding="utf-8"?>
+<ds:datastoreItem xmlns:ds="http://schemas.openxmlformats.org/officeDocument/2006/customXml" ds:itemID="{F17EAF02-3C48-466D-8A22-F07C0C1765F0}">
+  <ds:schemaRefs>
+    <ds:schemaRef ds:uri="http://schemas.microsoft.com/sharepoint/events"/>
+  </ds:schemaRefs>
+</ds:datastoreItem>
+</file>
+
+<file path=customXml/itemProps2.xml><?xml version="1.0" encoding="utf-8"?>
+<ds:datastoreItem xmlns:ds="http://schemas.openxmlformats.org/officeDocument/2006/customXml" ds:itemID="{35D3E65C-13C2-4422-9FC7-E3B94DE9430D}">
+  <ds:schemaRefs>
+    <ds:schemaRef ds:uri="http://schemas.microsoft.com/sharepoint/v3/contenttype/forms"/>
+  </ds:schemaRefs>
+</ds:datastoreItem>
+</file>
+
+<file path=customXml/itemProps3.xml><?xml version="1.0" encoding="utf-8"?>
+<ds:datastoreItem xmlns:ds="http://schemas.openxmlformats.org/officeDocument/2006/customXml" ds:itemID="{BAE0AF01-B5AA-40C4-88DC-53EE83E59703}">
+  <ds:schemaRefs>
+    <ds:schemaRef ds:uri="http://schemas.microsoft.com/office/2006/metadata/properties"/>
+    <ds:schemaRef ds:uri="http://schemas.microsoft.com/office/infopath/2007/PartnerControls"/>
+    <ds:schemaRef ds:uri="9fc110aa-26f1-4431-b63f-c219761847cb"/>
+  </ds:schemaRefs>
+</ds:datastoreItem>
+</file>
+
+<file path=customXml/itemProps4.xml><?xml version="1.0" encoding="utf-8"?>
 <ds:datastoreItem xmlns:ds="http://schemas.openxmlformats.org/officeDocument/2006/customXml" ds:itemID="{732D20FA-9EAC-4AFC-AE56-A2663E64E0BE}">
   <ds:schemaRefs>
     <ds:schemaRef ds:uri="http://schemas.microsoft.com/office/2006/metadata/contentType"/>
@@ -4357,34 +4387,8 @@
 </ds:datastoreItem>
 </file>
 
-<file path=customXml/itemProps2.xml><?xml version="1.0" encoding="utf-8"?>
-<ds:datastoreItem xmlns:ds="http://schemas.openxmlformats.org/officeDocument/2006/customXml" ds:itemID="{BAE0AF01-B5AA-40C4-88DC-53EE83E59703}">
-  <ds:schemaRefs>
-    <ds:schemaRef ds:uri="http://schemas.microsoft.com/office/2006/metadata/properties"/>
-    <ds:schemaRef ds:uri="http://schemas.microsoft.com/office/infopath/2007/PartnerControls"/>
-    <ds:schemaRef ds:uri="9fc110aa-26f1-4431-b63f-c219761847cb"/>
-  </ds:schemaRefs>
-</ds:datastoreItem>
-</file>
-
-<file path=customXml/itemProps3.xml><?xml version="1.0" encoding="utf-8"?>
-<ds:datastoreItem xmlns:ds="http://schemas.openxmlformats.org/officeDocument/2006/customXml" ds:itemID="{35D3E65C-13C2-4422-9FC7-E3B94DE9430D}">
-  <ds:schemaRefs>
-    <ds:schemaRef ds:uri="http://schemas.microsoft.com/sharepoint/v3/contenttype/forms"/>
-  </ds:schemaRefs>
-</ds:datastoreItem>
-</file>
-
-<file path=customXml/itemProps4.xml><?xml version="1.0" encoding="utf-8"?>
-<ds:datastoreItem xmlns:ds="http://schemas.openxmlformats.org/officeDocument/2006/customXml" ds:itemID="{F17EAF02-3C48-466D-8A22-F07C0C1765F0}">
-  <ds:schemaRefs>
-    <ds:schemaRef ds:uri="http://schemas.microsoft.com/sharepoint/events"/>
-  </ds:schemaRefs>
-</ds:datastoreItem>
-</file>
-
 <file path=customXml/itemProps5.xml><?xml version="1.0" encoding="utf-8"?>
-<ds:datastoreItem xmlns:ds="http://schemas.openxmlformats.org/officeDocument/2006/customXml" ds:itemID="{26D1FC9B-A73E-47C0-93EC-0B8FB1052FA3}">
+<ds:datastoreItem xmlns:ds="http://schemas.openxmlformats.org/officeDocument/2006/customXml" ds:itemID="{79A28AC8-8F09-4841-81BE-67F139A1396E}">
   <ds:schemaRefs>
     <ds:schemaRef ds:uri="http://schemas.openxmlformats.org/officeDocument/2006/bibliography"/>
   </ds:schemaRefs>

</xml_diff>